<commit_message>
Minor tweaks to Lab on deriving EM waves.
</commit_message>
<xml_diff>
--- a/StudentGuideModule2/deriving_em_waves/capacitor2.docx
+++ b/StudentGuideModule2/deriving_em_waves/capacitor2.docx
@@ -12,6 +12,200 @@
         </w:rPr>
       </w:pPr>
       <w:bookmarkStart w:id="0" w:name="_GoBack"/>
+      <w:bookmarkEnd w:id="0"/>
+      <w:r>
+        <w:rPr>
+          <w:noProof/>
+        </w:rPr>
+        <mc:AlternateContent>
+          <mc:Choice Requires="wps">
+            <w:drawing>
+              <wp:anchor distT="0" distB="0" distL="114300" distR="114300" simplePos="0" relativeHeight="251663360" behindDoc="0" locked="0" layoutInCell="1" allowOverlap="1" wp14:anchorId="528C7618" wp14:editId="719B5174">
+                <wp:simplePos x="0" y="0"/>
+                <wp:positionH relativeFrom="column">
+                  <wp:posOffset>5351689</wp:posOffset>
+                </wp:positionH>
+                <wp:positionV relativeFrom="paragraph">
+                  <wp:posOffset>1485265</wp:posOffset>
+                </wp:positionV>
+                <wp:extent cx="441325" cy="0"/>
+                <wp:effectExtent l="0" t="76200" r="15875" b="114300"/>
+                <wp:wrapNone/>
+                <wp:docPr id="4" name="Straight Arrow Connector 4"/>
+                <wp:cNvGraphicFramePr/>
+                <a:graphic xmlns:a="http://schemas.openxmlformats.org/drawingml/2006/main">
+                  <a:graphicData uri="http://schemas.microsoft.com/office/word/2010/wordprocessingShape">
+                    <wps:wsp>
+                      <wps:cNvCnPr/>
+                      <wps:spPr>
+                        <a:xfrm>
+                          <a:off x="0" y="0"/>
+                          <a:ext cx="441325" cy="0"/>
+                        </a:xfrm>
+                        <a:prstGeom prst="straightConnector1">
+                          <a:avLst/>
+                        </a:prstGeom>
+                        <a:ln>
+                          <a:solidFill>
+                            <a:schemeClr val="tx1"/>
+                          </a:solidFill>
+                          <a:tailEnd type="arrow"/>
+                        </a:ln>
+                      </wps:spPr>
+                      <wps:style>
+                        <a:lnRef idx="1">
+                          <a:schemeClr val="accent1"/>
+                        </a:lnRef>
+                        <a:fillRef idx="0">
+                          <a:schemeClr val="accent1"/>
+                        </a:fillRef>
+                        <a:effectRef idx="0">
+                          <a:schemeClr val="accent1"/>
+                        </a:effectRef>
+                        <a:fontRef idx="minor">
+                          <a:schemeClr val="tx1"/>
+                        </a:fontRef>
+                      </wps:style>
+                      <wps:bodyPr/>
+                    </wps:wsp>
+                  </a:graphicData>
+                </a:graphic>
+              </wp:anchor>
+            </w:drawing>
+          </mc:Choice>
+          <mc:Fallback>
+            <w:pict>
+              <v:shapetype id="_x0000_t32" coordsize="21600,21600" o:spt="32" o:oned="t" path="m,l21600,21600e" filled="f">
+                <v:path arrowok="t" fillok="f" o:connecttype="none"/>
+                <o:lock v:ext="edit" shapetype="t"/>
+              </v:shapetype>
+              <v:shape id="Straight Arrow Connector 4" o:spid="_x0000_s1026" type="#_x0000_t32" style="position:absolute;margin-left:421.4pt;margin-top:116.95pt;width:34.75pt;height:0;z-index:251663360;visibility:visible;mso-wrap-style:square;mso-wrap-distance-left:9pt;mso-wrap-distance-top:0;mso-wrap-distance-right:9pt;mso-wrap-distance-bottom:0;mso-position-horizontal:absolute;mso-position-horizontal-relative:text;mso-position-vertical:absolute;mso-position-vertical-relative:text" o:gfxdata="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" strokecolor="black [3213]">
+                <v:stroke endarrow="open"/>
+              </v:shape>
+            </w:pict>
+          </mc:Fallback>
+        </mc:AlternateContent>
+      </w:r>
+      <w:r>
+        <w:rPr>
+          <w:noProof/>
+        </w:rPr>
+        <mc:AlternateContent>
+          <mc:Choice Requires="wps">
+            <w:drawing>
+              <wp:anchor distT="0" distB="0" distL="114300" distR="114300" simplePos="0" relativeHeight="251661312" behindDoc="0" locked="0" layoutInCell="1" allowOverlap="1" wp14:anchorId="3B494612" wp14:editId="0511FFC7">
+                <wp:simplePos x="0" y="0"/>
+                <wp:positionH relativeFrom="column">
+                  <wp:posOffset>5368199</wp:posOffset>
+                </wp:positionH>
+                <wp:positionV relativeFrom="paragraph">
+                  <wp:posOffset>1228090</wp:posOffset>
+                </wp:positionV>
+                <wp:extent cx="410845" cy="388620"/>
+                <wp:effectExtent l="0" t="0" r="0" b="0"/>
+                <wp:wrapNone/>
+                <wp:docPr id="3" name="Text Box 3"/>
+                <wp:cNvGraphicFramePr/>
+                <a:graphic xmlns:a="http://schemas.openxmlformats.org/drawingml/2006/main">
+                  <a:graphicData uri="http://schemas.microsoft.com/office/word/2010/wordprocessingShape">
+                    <wps:wsp>
+                      <wps:cNvSpPr txBox="1"/>
+                      <wps:spPr>
+                        <a:xfrm>
+                          <a:off x="0" y="0"/>
+                          <a:ext cx="410845" cy="388620"/>
+                        </a:xfrm>
+                        <a:prstGeom prst="rect">
+                          <a:avLst/>
+                        </a:prstGeom>
+                        <a:noFill/>
+                        <a:ln w="6350">
+                          <a:noFill/>
+                        </a:ln>
+                        <a:effectLst/>
+                      </wps:spPr>
+                      <wps:style>
+                        <a:lnRef idx="0">
+                          <a:schemeClr val="accent1"/>
+                        </a:lnRef>
+                        <a:fillRef idx="0">
+                          <a:schemeClr val="accent1"/>
+                        </a:fillRef>
+                        <a:effectRef idx="0">
+                          <a:schemeClr val="accent1"/>
+                        </a:effectRef>
+                        <a:fontRef idx="minor">
+                          <a:schemeClr val="dk1"/>
+                        </a:fontRef>
+                      </wps:style>
+                      <wps:txbx>
+                        <w:txbxContent>
+                          <w:p>
+                            <w:pPr>
+                              <w:rPr>
+                                <w:rFonts w:ascii="Cambria Math" w:eastAsiaTheme="minorEastAsia" w:hAnsi="Cambria Math" w:cs="Times New Roman"/>
+                                <w:oMath/>
+                              </w:rPr>
+                            </w:pPr>
+                            <m:oMathPara>
+                              <m:oMath>
+                                <m:r>
+                                  <w:rPr>
+                                    <w:rFonts w:ascii="Cambria Math" w:eastAsiaTheme="minorEastAsia" w:hAnsi="Cambria Math" w:cs="Times New Roman"/>
+                                  </w:rPr>
+                                  <m:t>I</m:t>
+                                </m:r>
+                              </m:oMath>
+                            </m:oMathPara>
+                          </w:p>
+                        </w:txbxContent>
+                      </wps:txbx>
+                      <wps:bodyPr rot="0" spcFirstLastPara="0" vertOverflow="overflow" horzOverflow="overflow" vert="horz" wrap="square" lIns="91440" tIns="45720" rIns="91440" bIns="45720" numCol="1" spcCol="0" rtlCol="0" fromWordArt="0" anchor="t" anchorCtr="0" forceAA="0" compatLnSpc="1">
+                        <a:prstTxWarp prst="textNoShape">
+                          <a:avLst/>
+                        </a:prstTxWarp>
+                        <a:noAutofit/>
+                      </wps:bodyPr>
+                    </wps:wsp>
+                  </a:graphicData>
+                </a:graphic>
+              </wp:anchor>
+            </w:drawing>
+          </mc:Choice>
+          <mc:Fallback>
+            <w:pict>
+              <v:shapetype id="_x0000_t202" coordsize="21600,21600" o:spt="202" path="m,l,21600r21600,l21600,xe">
+                <v:stroke joinstyle="miter"/>
+                <v:path gradientshapeok="t" o:connecttype="rect"/>
+              </v:shapetype>
+              <v:shape id="Text Box 3" o:spid="_x0000_s1026" type="#_x0000_t202" style="position:absolute;margin-left:422.7pt;margin-top:96.7pt;width:32.35pt;height:30.6pt;z-index:251661312;visibility:visible;mso-wrap-style:square;mso-wrap-distance-left:9pt;mso-wrap-distance-top:0;mso-wrap-distance-right:9pt;mso-wrap-distance-bottom:0;mso-position-horizontal:absolute;mso-position-horizontal-relative:text;mso-position-vertical:absolute;mso-position-vertical-relative:text;v-text-anchor:top" o:gfxdata="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" filled="f" stroked="f" strokeweight=".5pt">
+                <v:textbox>
+                  <w:txbxContent>
+                    <w:p>
+                      <w:pPr>
+                        <w:rPr>
+                          <w:rFonts w:ascii="Cambria Math" w:eastAsiaTheme="minorEastAsia" w:hAnsi="Cambria Math" w:cs="Times New Roman"/>
+                          <w:oMath/>
+                        </w:rPr>
+                      </w:pPr>
+                      <m:oMathPara>
+                        <m:oMath>
+                          <m:r>
+                            <w:rPr>
+                              <w:rFonts w:ascii="Cambria Math" w:eastAsiaTheme="minorEastAsia" w:hAnsi="Cambria Math" w:cs="Times New Roman"/>
+                            </w:rPr>
+                            <m:t>I</m:t>
+                          </m:r>
+                        </m:oMath>
+                      </m:oMathPara>
+                    </w:p>
+                  </w:txbxContent>
+                </v:textbox>
+              </v:shape>
+            </w:pict>
+          </mc:Fallback>
+        </mc:AlternateContent>
+      </w:r>
       <w:r>
         <w:rPr>
           <w:rFonts w:ascii="Times New Roman" w:hAnsi="Times New Roman" w:cs="Times New Roman"/>
@@ -22,16 +216,16 @@
         <mc:AlternateContent>
           <mc:Choice Requires="wpg">
             <w:drawing>
-              <wp:anchor distT="0" distB="0" distL="114300" distR="114300" simplePos="0" relativeHeight="251659264" behindDoc="0" locked="0" layoutInCell="1" allowOverlap="1" wp14:anchorId="5C458598" wp14:editId="722304A3">
+              <wp:anchor distT="0" distB="0" distL="114300" distR="114300" simplePos="0" relativeHeight="251659264" behindDoc="0" locked="0" layoutInCell="1" allowOverlap="1" wp14:anchorId="1E8E239A" wp14:editId="4DF88829">
                 <wp:simplePos x="0" y="0"/>
                 <wp:positionH relativeFrom="column">
-                  <wp:posOffset>1491343</wp:posOffset>
+                  <wp:posOffset>1981200</wp:posOffset>
                 </wp:positionH>
                 <wp:positionV relativeFrom="paragraph">
                   <wp:posOffset>957943</wp:posOffset>
                 </wp:positionV>
-                <wp:extent cx="4680857" cy="1653540"/>
-                <wp:effectExtent l="0" t="0" r="5715" b="3810"/>
+                <wp:extent cx="4190728" cy="1653540"/>
+                <wp:effectExtent l="0" t="0" r="635" b="3810"/>
                 <wp:wrapNone/>
                 <wp:docPr id="28" name="Group 28"/>
                 <wp:cNvGraphicFramePr/>
@@ -42,9 +236,9 @@
                       <wpg:grpSpPr>
                         <a:xfrm>
                           <a:off x="0" y="0"/>
-                          <a:ext cx="4680857" cy="1653540"/>
-                          <a:chOff x="-38100" y="228600"/>
-                          <a:chExt cx="4680857" cy="1653540"/>
+                          <a:ext cx="4190728" cy="1653540"/>
+                          <a:chOff x="451786" y="228600"/>
+                          <a:chExt cx="4190971" cy="1653540"/>
                         </a:xfrm>
                       </wpg:grpSpPr>
                       <wps:wsp>
@@ -52,8 +246,8 @@
                         <wps:cNvCnPr/>
                         <wps:spPr>
                           <a:xfrm>
-                            <a:off x="-38100" y="845820"/>
-                            <a:ext cx="2057400" cy="0"/>
+                            <a:off x="451786" y="845820"/>
+                            <a:ext cx="1567335" cy="0"/>
                           </a:xfrm>
                           <a:prstGeom prst="line">
                             <a:avLst/>
@@ -337,7 +531,7 @@
                         <wps:cNvSpPr txBox="1"/>
                         <wps:spPr>
                           <a:xfrm>
-                            <a:off x="281940" y="518160"/>
+                            <a:off x="826271" y="518160"/>
                             <a:ext cx="411480" cy="388620"/>
                           </a:xfrm>
                           <a:prstGeom prst="rect">
@@ -397,7 +591,7 @@
                         <wps:cNvCnPr/>
                         <wps:spPr>
                           <a:xfrm>
-                            <a:off x="251460" y="754380"/>
+                            <a:off x="839338" y="754380"/>
                             <a:ext cx="441960" cy="0"/>
                           </a:xfrm>
                           <a:prstGeom prst="straightConnector1">
@@ -869,14 +1063,10 @@
           </mc:Choice>
           <mc:Fallback>
             <w:pict>
-              <v:group id="Group 28" o:spid="_x0000_s1026" style="position:absolute;margin-left:117.45pt;margin-top:75.45pt;width:368.55pt;height:130.2pt;z-index:251659264;mso-width-relative:margin;mso-height-relative:margin" coordorigin="-381,2286" coordsize="46808,16535" o:gfxdata="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">
-                <v:line id="Straight Connector 1" o:spid="_x0000_s1027" style="position:absolute;visibility:visible;mso-wrap-style:square" from="-381,8458" to="20193,8458" o:connectortype="straight" o:gfxdata="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" strokecolor="black [3213]" strokeweight="2.25pt"/>
-                <v:group id="Group 14" o:spid="_x0000_s1028" style="position:absolute;left:17602;top:2286;width:15011;height:3886" coordsize="15011,3886" o:gfxdata="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">
-                  <v:shapetype id="_x0000_t202" coordsize="21600,21600" o:spt="202" path="m,l,21600r21600,l21600,xe">
-                    <v:stroke joinstyle="miter"/>
-                    <v:path gradientshapeok="t" o:connecttype="rect"/>
-                  </v:shapetype>
-                  <v:shape id="Text Box 5" o:spid="_x0000_s1029" type="#_x0000_t202" style="position:absolute;width:2971;height:3886;visibility:visible;mso-wrap-style:square;v-text-anchor:top" o:gfxdata="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" filled="f" stroked="f" strokeweight=".5pt">
+              <v:group id="Group 28" o:spid="_x0000_s1027" style="position:absolute;margin-left:156pt;margin-top:75.45pt;width:330pt;height:130.2pt;z-index:251659264;mso-width-relative:margin;mso-height-relative:margin" coordorigin="4517,2286" coordsize="41909,16535" o:gfxdata="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">
+                <v:line id="Straight Connector 1" o:spid="_x0000_s1028" style="position:absolute;visibility:visible;mso-wrap-style:square" from="4517,8458" to="20191,8458" o:connectortype="straight" o:gfxdata="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" strokecolor="black [3213]" strokeweight="2.25pt"/>
+                <v:group id="Group 14" o:spid="_x0000_s1029" style="position:absolute;left:17602;top:2286;width:15011;height:3886" coordsize="15011,3886" o:gfxdata="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">
+                  <v:shape id="Text Box 5" o:spid="_x0000_s1030" type="#_x0000_t202" style="position:absolute;width:2971;height:3886;visibility:visible;mso-wrap-style:square;v-text-anchor:top" o:gfxdata="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" filled="f" stroked="f" strokeweight=".5pt">
                     <v:textbox>
                       <w:txbxContent>
                         <w:p>
@@ -900,7 +1090,7 @@
                       </w:txbxContent>
                     </v:textbox>
                   </v:shape>
-                  <v:shape id="Text Box 6" o:spid="_x0000_s1030" type="#_x0000_t202" style="position:absolute;left:12039;width:2972;height:3886;visibility:visible;mso-wrap-style:square;v-text-anchor:top" o:gfxdata="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" filled="f" stroked="f" strokeweight=".5pt">
+                  <v:shape id="Text Box 6" o:spid="_x0000_s1031" type="#_x0000_t202" style="position:absolute;left:12039;width:2972;height:3886;visibility:visible;mso-wrap-style:square;v-text-anchor:top" o:gfxdata="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" filled="f" stroked="f" strokeweight=".5pt">
                     <v:textbox>
                       <w:txbxContent>
                         <w:p>
@@ -925,7 +1115,7 @@
                     </v:textbox>
                   </v:shape>
                 </v:group>
-                <v:shape id="Text Box 10" o:spid="_x0000_s1031" type="#_x0000_t202" style="position:absolute;left:18135;top:14859;width:4115;height:3886;visibility:visible;mso-wrap-style:square;v-text-anchor:top" o:gfxdata="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" filled="f" stroked="f" strokeweight=".5pt">
+                <v:shape id="Text Box 10" o:spid="_x0000_s1032" type="#_x0000_t202" style="position:absolute;left:18135;top:14859;width:4115;height:3886;visibility:visible;mso-wrap-style:square;v-text-anchor:top" o:gfxdata="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" filled="f" stroked="f" strokeweight=".5pt">
                   <v:textbox>
                     <w:txbxContent>
                       <w:p>
@@ -949,7 +1139,7 @@
                     </w:txbxContent>
                   </v:textbox>
                 </v:shape>
-                <v:shape id="Text Box 11" o:spid="_x0000_s1032" type="#_x0000_t202" style="position:absolute;left:26441;top:14935;width:4115;height:3886;visibility:visible;mso-wrap-style:square;v-text-anchor:top" o:gfxdata="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" filled="f" stroked="f" strokeweight=".5pt">
+                <v:shape id="Text Box 11" o:spid="_x0000_s1033" type="#_x0000_t202" style="position:absolute;left:26441;top:14935;width:4115;height:3886;visibility:visible;mso-wrap-style:square;v-text-anchor:top" o:gfxdata="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" filled="f" stroked="f" strokeweight=".5pt">
                   <v:textbox>
                     <w:txbxContent>
                       <w:p>
@@ -973,7 +1163,7 @@
                     </w:txbxContent>
                   </v:textbox>
                 </v:shape>
-                <v:shape id="Text Box 12" o:spid="_x0000_s1033" type="#_x0000_t202" style="position:absolute;left:2819;top:5181;width:4115;height:3886;visibility:visible;mso-wrap-style:square;v-text-anchor:top" o:gfxdata="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" filled="f" stroked="f" strokeweight=".5pt">
+                <v:shape id="Text Box 12" o:spid="_x0000_s1034" type="#_x0000_t202" style="position:absolute;left:8262;top:5181;width:4115;height:3886;visibility:visible;mso-wrap-style:square;v-text-anchor:top" o:gfxdata="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" filled="f" stroked="f" strokeweight=".5pt">
                   <v:textbox>
                     <w:txbxContent>
                       <w:p>
@@ -997,15 +1187,11 @@
                     </w:txbxContent>
                   </v:textbox>
                 </v:shape>
-                <v:shapetype id="_x0000_t32" coordsize="21600,21600" o:spt="32" o:oned="t" path="m,l21600,21600e" filled="f">
-                  <v:path arrowok="t" fillok="f" o:connecttype="none"/>
-                  <o:lock v:ext="edit" shapetype="t"/>
-                </v:shapetype>
-                <v:shape id="Straight Arrow Connector 13" o:spid="_x0000_s1034" type="#_x0000_t32" style="position:absolute;left:2514;top:7543;width:4420;height:0;visibility:visible;mso-wrap-style:square" o:connectortype="straight" o:gfxdata="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" strokecolor="black [3213]">
+                <v:shape id="Straight Arrow Connector 13" o:spid="_x0000_s1035" type="#_x0000_t32" style="position:absolute;left:8393;top:7543;width:4419;height:0;visibility:visible;mso-wrap-style:square" o:connectortype="straight" o:gfxdata="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" strokecolor="black [3213]">
                   <v:stroke endarrow="open"/>
                 </v:shape>
-                <v:group id="Group 15" o:spid="_x0000_s1035" style="position:absolute;left:17602;top:5562;width:15011;height:3886" coordsize="15011,3886" o:gfxdata="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">
-                  <v:shape id="Text Box 16" o:spid="_x0000_s1036" type="#_x0000_t202" style="position:absolute;width:2971;height:3886;visibility:visible;mso-wrap-style:square;v-text-anchor:top" o:gfxdata="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" filled="f" stroked="f" strokeweight=".5pt">
+                <v:group id="Group 15" o:spid="_x0000_s1036" style="position:absolute;left:17602;top:5562;width:15011;height:3886" coordsize="15011,3886" o:gfxdata="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">
+                  <v:shape id="Text Box 16" o:spid="_x0000_s1037" type="#_x0000_t202" style="position:absolute;width:2971;height:3886;visibility:visible;mso-wrap-style:square;v-text-anchor:top" o:gfxdata="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" filled="f" stroked="f" strokeweight=".5pt">
                     <v:textbox>
                       <w:txbxContent>
                         <w:p>
@@ -1029,7 +1215,7 @@
                       </w:txbxContent>
                     </v:textbox>
                   </v:shape>
-                  <v:shape id="Text Box 17" o:spid="_x0000_s1037" type="#_x0000_t202" style="position:absolute;left:12039;width:2972;height:3886;visibility:visible;mso-wrap-style:square;v-text-anchor:top" o:gfxdata="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" filled="f" stroked="f" strokeweight=".5pt">
+                  <v:shape id="Text Box 17" o:spid="_x0000_s1038" type="#_x0000_t202" style="position:absolute;left:12039;width:2972;height:3886;visibility:visible;mso-wrap-style:square;v-text-anchor:top" o:gfxdata="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" filled="f" stroked="f" strokeweight=".5pt">
                     <v:textbox>
                       <w:txbxContent>
                         <w:p>
@@ -1054,8 +1240,8 @@
                     </v:textbox>
                   </v:shape>
                 </v:group>
-                <v:group id="Group 19" o:spid="_x0000_s1038" style="position:absolute;left:17602;top:8839;width:15011;height:3886" coordsize="15011,3886" o:gfxdata="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">
-                  <v:shape id="Text Box 20" o:spid="_x0000_s1039" type="#_x0000_t202" style="position:absolute;width:2971;height:3886;visibility:visible;mso-wrap-style:square;v-text-anchor:top" o:gfxdata="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" filled="f" stroked="f" strokeweight=".5pt">
+                <v:group id="Group 19" o:spid="_x0000_s1039" style="position:absolute;left:17602;top:8839;width:15011;height:3886" coordsize="15011,3886" o:gfxdata="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">
+                  <v:shape id="Text Box 20" o:spid="_x0000_s1040" type="#_x0000_t202" style="position:absolute;width:2971;height:3886;visibility:visible;mso-wrap-style:square;v-text-anchor:top" o:gfxdata="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" filled="f" stroked="f" strokeweight=".5pt">
                     <v:textbox>
                       <w:txbxContent>
                         <w:p>
@@ -1079,7 +1265,7 @@
                       </w:txbxContent>
                     </v:textbox>
                   </v:shape>
-                  <v:shape id="Text Box 21" o:spid="_x0000_s1040" type="#_x0000_t202" style="position:absolute;left:12039;width:2972;height:3886;visibility:visible;mso-wrap-style:square;v-text-anchor:top" o:gfxdata="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" filled="f" stroked="f" strokeweight=".5pt">
+                  <v:shape id="Text Box 21" o:spid="_x0000_s1041" type="#_x0000_t202" style="position:absolute;left:12039;width:2972;height:3886;visibility:visible;mso-wrap-style:square;v-text-anchor:top" o:gfxdata="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" filled="f" stroked="f" strokeweight=".5pt">
                     <v:textbox>
                       <w:txbxContent>
                         <w:p>
@@ -1104,8 +1290,8 @@
                     </v:textbox>
                   </v:shape>
                 </v:group>
-                <v:group id="Group 23" o:spid="_x0000_s1041" style="position:absolute;left:17602;top:12115;width:15011;height:3887" coordsize="15011,3886" o:gfxdata="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">
-                  <v:shape id="Text Box 24" o:spid="_x0000_s1042" type="#_x0000_t202" style="position:absolute;width:2971;height:3886;visibility:visible;mso-wrap-style:square;v-text-anchor:top" o:gfxdata="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" filled="f" stroked="f" strokeweight=".5pt">
+                <v:group id="Group 23" o:spid="_x0000_s1042" style="position:absolute;left:17602;top:12115;width:15011;height:3887" coordsize="15011,3886" o:gfxdata="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">
+                  <v:shape id="Text Box 24" o:spid="_x0000_s1043" type="#_x0000_t202" style="position:absolute;width:2971;height:3886;visibility:visible;mso-wrap-style:square;v-text-anchor:top" o:gfxdata="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" filled="f" stroked="f" strokeweight=".5pt">
                     <v:textbox>
                       <w:txbxContent>
                         <w:p>
@@ -1129,7 +1315,7 @@
                       </w:txbxContent>
                     </v:textbox>
                   </v:shape>
-                  <v:shape id="Text Box 25" o:spid="_x0000_s1043" type="#_x0000_t202" style="position:absolute;left:12039;width:2972;height:3886;visibility:visible;mso-wrap-style:square;v-text-anchor:top" o:gfxdata="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" filled="f" stroked="f" strokeweight=".5pt">
+                  <v:shape id="Text Box 25" o:spid="_x0000_s1044" type="#_x0000_t202" style="position:absolute;left:12039;width:2972;height:3886;visibility:visible;mso-wrap-style:square;v-text-anchor:top" o:gfxdata="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" filled="f" stroked="f" strokeweight=".5pt">
                     <v:textbox>
                       <w:txbxContent>
                         <w:p>
@@ -1154,13 +1340,12 @@
                     </v:textbox>
                   </v:shape>
                 </v:group>
-                <v:line id="Straight Connector 2" o:spid="_x0000_s1044" style="position:absolute;visibility:visible;mso-wrap-style:square" from="28727,8458" to="46427,8458" o:connectortype="straight" o:gfxdata="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" strokecolor="black [3213]" strokeweight="2.25pt"/>
+                <v:line id="Straight Connector 2" o:spid="_x0000_s1045" style="position:absolute;visibility:visible;mso-wrap-style:square" from="28727,8458" to="46427,8458" o:connectortype="straight" o:gfxdata="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" strokecolor="black [3213]" strokeweight="2.25pt"/>
               </v:group>
             </w:pict>
           </mc:Fallback>
         </mc:AlternateContent>
       </w:r>
-      <w:bookmarkEnd w:id="0"/>
       <w:r>
         <w:rPr>
           <w:rFonts w:ascii="Times New Roman" w:hAnsi="Times New Roman" w:cs="Times New Roman"/>
@@ -1527,7 +1712,7 @@
   <w:style w:type="paragraph" w:default="1" w:styleId="Normal">
     <w:name w:val="Normal"/>
     <w:qFormat/>
-    <w:rsid w:val="00CB40F9"/>
+    <w:rsid w:val="001A24A8"/>
   </w:style>
   <w:style w:type="character" w:default="1" w:styleId="DefaultParagraphFont">
     <w:name w:val="Default Paragraph Font"/>
@@ -1748,7 +1933,7 @@
   <w:style w:type="paragraph" w:default="1" w:styleId="Normal">
     <w:name w:val="Normal"/>
     <w:qFormat/>
-    <w:rsid w:val="00CB40F9"/>
+    <w:rsid w:val="001A24A8"/>
   </w:style>
   <w:style w:type="character" w:default="1" w:styleId="DefaultParagraphFont">
     <w:name w:val="Default Paragraph Font"/>

</xml_diff>